<commit_message>
Add node-red sample script
</commit_message>
<xml_diff>
--- a/sdk manual/WPM SDK manual.docx
+++ b/sdk manual/WPM SDK manual.docx
@@ -793,27 +793,716 @@
     </w:p>
     <w:p>
       <w:r>
-        <w:t>Enter your Raspberry Pi's private IP address into VNC Viewer</w:t>
-      </w:r>
+        <w:t>Enter your Raspberry Pi's private IP address into VNC Viewer.</w:t>
+      </w:r>
+    </w:p>
+    <w:p>
+      <w:r>
+        <w:t xml:space="preserve">The default username and password are </w:t>
+      </w:r>
+      <w:r>
+        <w:t>pi</w:t>
+      </w:r>
+      <w:r>
+        <w:t>, raspberry.</w:t>
+      </w:r>
+    </w:p>
+    <w:p/>
+    <w:p>
+      <w:pPr>
+        <w:pStyle w:val="Heading2"/>
+      </w:pPr>
+      <w:r>
+        <w:lastRenderedPageBreak/>
+        <w:t xml:space="preserve">Install </w:t>
+      </w:r>
+      <w:proofErr w:type="spellStart"/>
+      <w:r>
+        <w:t>npm</w:t>
+      </w:r>
+      <w:proofErr w:type="spellEnd"/>
       <w:r>
         <w:t>.</w:t>
       </w:r>
     </w:p>
     <w:p>
       <w:r>
-        <w:t xml:space="preserve">The default username and password are </w:t>
-      </w:r>
-      <w:r>
-        <w:t>pi</w:t>
-      </w:r>
+        <w:t xml:space="preserve">All new Raspbian OS install node-red, node.js by default. You just install NPM by yourself, for install additional node to node-red </w:t>
+      </w:r>
+      <w:proofErr w:type="spellStart"/>
+      <w:r>
+        <w:t>api</w:t>
+      </w:r>
+      <w:proofErr w:type="spellEnd"/>
+      <w:r>
+        <w:t>.</w:t>
+      </w:r>
+    </w:p>
+    <w:p>
+      <w:r>
+        <w:t>Run following command:</w:t>
+      </w:r>
+    </w:p>
+    <w:p>
+      <w:r>
+        <w:t xml:space="preserve"> </w:t>
+      </w:r>
+      <w:r>
+        <w:rPr>
+          <w:noProof/>
+        </w:rPr>
+        <mc:AlternateContent>
+          <mc:Choice Requires="wps">
+            <w:drawing>
+              <wp:inline distT="0" distB="0" distL="0" distR="0" wp14:anchorId="06B88406" wp14:editId="6FAD8AB1">
+                <wp:extent cx="5924550" cy="1404620"/>
+                <wp:effectExtent l="0" t="0" r="19050" b="20320"/>
+                <wp:docPr id="4" name="Text Box 2"/>
+                <wp:cNvGraphicFramePr>
+                  <a:graphicFrameLocks xmlns:a="http://schemas.openxmlformats.org/drawingml/2006/main"/>
+                </wp:cNvGraphicFramePr>
+                <a:graphic xmlns:a="http://schemas.openxmlformats.org/drawingml/2006/main">
+                  <a:graphicData uri="http://schemas.microsoft.com/office/word/2010/wordprocessingShape">
+                    <wps:wsp>
+                      <wps:cNvSpPr txBox="1">
+                        <a:spLocks noChangeArrowheads="1"/>
+                      </wps:cNvSpPr>
+                      <wps:spPr bwMode="auto">
+                        <a:xfrm>
+                          <a:off x="0" y="0"/>
+                          <a:ext cx="5924550" cy="1404620"/>
+                        </a:xfrm>
+                        <a:prstGeom prst="rect">
+                          <a:avLst/>
+                        </a:prstGeom>
+                        <a:solidFill>
+                          <a:srgbClr val="FFFFFF"/>
+                        </a:solidFill>
+                        <a:ln w="9525">
+                          <a:solidFill>
+                            <a:srgbClr val="000000"/>
+                          </a:solidFill>
+                          <a:miter lim="800000"/>
+                          <a:headEnd/>
+                          <a:tailEnd/>
+                        </a:ln>
+                      </wps:spPr>
+                      <wps:txbx>
+                        <w:txbxContent>
+                          <w:p>
+                            <w:proofErr w:type="spellStart"/>
+                            <w:r>
+                              <w:t>sudo</w:t>
+                            </w:r>
+                            <w:proofErr w:type="spellEnd"/>
+                            <w:r>
+                              <w:t xml:space="preserve"> apt-get install </w:t>
+                            </w:r>
+                            <w:proofErr w:type="spellStart"/>
+                            <w:r>
+                              <w:t>nodejs</w:t>
+                            </w:r>
+                            <w:proofErr w:type="spellEnd"/>
+                            <w:r>
+                              <w:t xml:space="preserve"> </w:t>
+                            </w:r>
+                            <w:proofErr w:type="spellStart"/>
+                            <w:r>
+                              <w:t>npm</w:t>
+                            </w:r>
+                            <w:proofErr w:type="spellEnd"/>
+                          </w:p>
+                        </w:txbxContent>
+                      </wps:txbx>
+                      <wps:bodyPr rot="0" vert="horz" wrap="square" lIns="91440" tIns="45720" rIns="91440" bIns="45720" anchor="t" anchorCtr="0">
+                        <a:spAutoFit/>
+                      </wps:bodyPr>
+                    </wps:wsp>
+                  </a:graphicData>
+                </a:graphic>
+              </wp:inline>
+            </w:drawing>
+          </mc:Choice>
+          <mc:Fallback>
+            <w:pict>
+              <v:shape w14:anchorId="06B88406" id="_x0000_s1028" type="#_x0000_t202" style="width:466.5pt;height:110.6pt;visibility:visible;mso-wrap-style:square;mso-left-percent:-10001;mso-top-percent:-10001;mso-position-horizontal:absolute;mso-position-horizontal-relative:char;mso-position-vertical:absolute;mso-position-vertical-relative:line;mso-left-percent:-10001;mso-top-percent:-10001;v-text-anchor:top" o:gfxdata="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">
+                <v:textbox style="mso-fit-shape-to-text:t">
+                  <w:txbxContent>
+                    <w:p>
+                      <w:proofErr w:type="spellStart"/>
+                      <w:r>
+                        <w:t>sudo</w:t>
+                      </w:r>
+                      <w:proofErr w:type="spellEnd"/>
+                      <w:r>
+                        <w:t xml:space="preserve"> apt-get install </w:t>
+                      </w:r>
+                      <w:proofErr w:type="spellStart"/>
+                      <w:r>
+                        <w:t>nodejs</w:t>
+                      </w:r>
+                      <w:proofErr w:type="spellEnd"/>
+                      <w:r>
+                        <w:t xml:space="preserve"> </w:t>
+                      </w:r>
+                      <w:proofErr w:type="spellStart"/>
+                      <w:r>
+                        <w:t>npm</w:t>
+                      </w:r>
+                      <w:proofErr w:type="spellEnd"/>
+                    </w:p>
+                  </w:txbxContent>
+                </v:textbox>
+                <w10:anchorlock/>
+              </v:shape>
+            </w:pict>
+          </mc:Fallback>
+        </mc:AlternateContent>
+      </w:r>
+    </w:p>
+    <w:p>
+      <w:pPr>
+        <w:pStyle w:val="Heading2"/>
+      </w:pPr>
+      <w:r>
+        <w:t>Running on Node-Red.</w:t>
+      </w:r>
+    </w:p>
+    <w:p>
+      <w:r>
+        <w:rPr>
+          <w:noProof/>
+        </w:rPr>
+        <mc:AlternateContent>
+          <mc:Choice Requires="wps">
+            <w:drawing>
+              <wp:inline distT="0" distB="0" distL="0" distR="0" wp14:anchorId="5B2CC3AC" wp14:editId="5F5B863C">
+                <wp:extent cx="5924550" cy="1404620"/>
+                <wp:effectExtent l="0" t="0" r="19050" b="20320"/>
+                <wp:docPr id="5" name="Text Box 2"/>
+                <wp:cNvGraphicFramePr>
+                  <a:graphicFrameLocks xmlns:a="http://schemas.openxmlformats.org/drawingml/2006/main"/>
+                </wp:cNvGraphicFramePr>
+                <a:graphic xmlns:a="http://schemas.openxmlformats.org/drawingml/2006/main">
+                  <a:graphicData uri="http://schemas.microsoft.com/office/word/2010/wordprocessingShape">
+                    <wps:wsp>
+                      <wps:cNvSpPr txBox="1">
+                        <a:spLocks noChangeArrowheads="1"/>
+                      </wps:cNvSpPr>
+                      <wps:spPr bwMode="auto">
+                        <a:xfrm>
+                          <a:off x="0" y="0"/>
+                          <a:ext cx="5924550" cy="1404620"/>
+                        </a:xfrm>
+                        <a:prstGeom prst="rect">
+                          <a:avLst/>
+                        </a:prstGeom>
+                        <a:solidFill>
+                          <a:srgbClr val="FFFFFF"/>
+                        </a:solidFill>
+                        <a:ln w="9525">
+                          <a:solidFill>
+                            <a:srgbClr val="000000"/>
+                          </a:solidFill>
+                          <a:miter lim="800000"/>
+                          <a:headEnd/>
+                          <a:tailEnd/>
+                        </a:ln>
+                      </wps:spPr>
+                      <wps:txbx>
+                        <w:txbxContent>
+                          <w:p>
+                            <w:proofErr w:type="spellStart"/>
+                            <w:r>
+                              <w:t>sudo</w:t>
+                            </w:r>
+                            <w:proofErr w:type="spellEnd"/>
+                            <w:r>
+                              <w:t xml:space="preserve"> node-red-start</w:t>
+                            </w:r>
+                            <w:r>
+                              <w:tab/>
+                              <w:t>//Start node-red</w:t>
+                            </w:r>
+                          </w:p>
+                          <w:p>
+                            <w:proofErr w:type="spellStart"/>
+                            <w:r>
+                              <w:t>sudo</w:t>
+                            </w:r>
+                            <w:proofErr w:type="spellEnd"/>
+                            <w:r>
+                              <w:t xml:space="preserve"> node-red-stop</w:t>
+                            </w:r>
+                            <w:r>
+                              <w:tab/>
+                              <w:t>//stop node-red</w:t>
+                            </w:r>
+                          </w:p>
+                        </w:txbxContent>
+                      </wps:txbx>
+                      <wps:bodyPr rot="0" vert="horz" wrap="square" lIns="91440" tIns="45720" rIns="91440" bIns="45720" anchor="t" anchorCtr="0">
+                        <a:spAutoFit/>
+                      </wps:bodyPr>
+                    </wps:wsp>
+                  </a:graphicData>
+                </a:graphic>
+              </wp:inline>
+            </w:drawing>
+          </mc:Choice>
+          <mc:Fallback>
+            <w:pict>
+              <v:shape w14:anchorId="5B2CC3AC" id="_x0000_s1029" type="#_x0000_t202" style="width:466.5pt;height:110.6pt;visibility:visible;mso-wrap-style:square;mso-left-percent:-10001;mso-top-percent:-10001;mso-position-horizontal:absolute;mso-position-horizontal-relative:char;mso-position-vertical:absolute;mso-position-vertical-relative:line;mso-left-percent:-10001;mso-top-percent:-10001;v-text-anchor:top" o:gfxdata="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">
+                <v:textbox style="mso-fit-shape-to-text:t">
+                  <w:txbxContent>
+                    <w:p>
+                      <w:proofErr w:type="spellStart"/>
+                      <w:r>
+                        <w:t>sudo</w:t>
+                      </w:r>
+                      <w:proofErr w:type="spellEnd"/>
+                      <w:r>
+                        <w:t xml:space="preserve"> node-red-start</w:t>
+                      </w:r>
+                      <w:r>
+                        <w:tab/>
+                        <w:t>//Start node-red</w:t>
+                      </w:r>
+                    </w:p>
+                    <w:p>
+                      <w:proofErr w:type="spellStart"/>
+                      <w:r>
+                        <w:t>sudo</w:t>
+                      </w:r>
+                      <w:proofErr w:type="spellEnd"/>
+                      <w:r>
+                        <w:t xml:space="preserve"> node-red-stop</w:t>
+                      </w:r>
+                      <w:r>
+                        <w:tab/>
+                        <w:t>//stop node-red</w:t>
+                      </w:r>
+                    </w:p>
+                  </w:txbxContent>
+                </v:textbox>
+                <w10:anchorlock/>
+              </v:shape>
+            </w:pict>
+          </mc:Fallback>
+        </mc:AlternateContent>
+      </w:r>
+    </w:p>
+    <w:p>
+      <w:r>
+        <w:t>Access node-red API</w:t>
+      </w:r>
+    </w:p>
+    <w:p>
+      <w:r>
+        <w:rPr>
+          <w:noProof/>
+        </w:rPr>
+        <mc:AlternateContent>
+          <mc:Choice Requires="wps">
+            <w:drawing>
+              <wp:inline distT="0" distB="0" distL="0" distR="0" wp14:anchorId="1BFB3DD5" wp14:editId="107FD3B2">
+                <wp:extent cx="5924550" cy="1404620"/>
+                <wp:effectExtent l="0" t="0" r="19050" b="20320"/>
+                <wp:docPr id="6" name="Text Box 2"/>
+                <wp:cNvGraphicFramePr>
+                  <a:graphicFrameLocks xmlns:a="http://schemas.openxmlformats.org/drawingml/2006/main"/>
+                </wp:cNvGraphicFramePr>
+                <a:graphic xmlns:a="http://schemas.openxmlformats.org/drawingml/2006/main">
+                  <a:graphicData uri="http://schemas.microsoft.com/office/word/2010/wordprocessingShape">
+                    <wps:wsp>
+                      <wps:cNvSpPr txBox="1">
+                        <a:spLocks noChangeArrowheads="1"/>
+                      </wps:cNvSpPr>
+                      <wps:spPr bwMode="auto">
+                        <a:xfrm>
+                          <a:off x="0" y="0"/>
+                          <a:ext cx="5924550" cy="1404620"/>
+                        </a:xfrm>
+                        <a:prstGeom prst="rect">
+                          <a:avLst/>
+                        </a:prstGeom>
+                        <a:solidFill>
+                          <a:srgbClr val="FFFFFF"/>
+                        </a:solidFill>
+                        <a:ln w="9525">
+                          <a:solidFill>
+                            <a:srgbClr val="000000"/>
+                          </a:solidFill>
+                          <a:miter lim="800000"/>
+                          <a:headEnd/>
+                          <a:tailEnd/>
+                        </a:ln>
+                      </wps:spPr>
+                      <wps:txbx>
+                        <w:txbxContent>
+                          <w:p>
+                            <w:r>
+                              <w:t xml:space="preserve">&lt;Raspberry pi </w:t>
+                            </w:r>
+                            <w:proofErr w:type="spellStart"/>
+                            <w:r>
+                              <w:t>ip</w:t>
+                            </w:r>
+                            <w:proofErr w:type="spellEnd"/>
+                            <w:r>
+                              <w:t xml:space="preserve"> address&gt;:1880</w:t>
+                            </w:r>
+                          </w:p>
+                        </w:txbxContent>
+                      </wps:txbx>
+                      <wps:bodyPr rot="0" vert="horz" wrap="square" lIns="91440" tIns="45720" rIns="91440" bIns="45720" anchor="t" anchorCtr="0">
+                        <a:spAutoFit/>
+                      </wps:bodyPr>
+                    </wps:wsp>
+                  </a:graphicData>
+                </a:graphic>
+              </wp:inline>
+            </w:drawing>
+          </mc:Choice>
+          <mc:Fallback>
+            <w:pict>
+              <v:shape w14:anchorId="1BFB3DD5" id="_x0000_s1030" type="#_x0000_t202" style="width:466.5pt;height:110.6pt;visibility:visible;mso-wrap-style:square;mso-left-percent:-10001;mso-top-percent:-10001;mso-position-horizontal:absolute;mso-position-horizontal-relative:char;mso-position-vertical:absolute;mso-position-vertical-relative:line;mso-left-percent:-10001;mso-top-percent:-10001;v-text-anchor:top" o:gfxdata="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">
+                <v:textbox style="mso-fit-shape-to-text:t">
+                  <w:txbxContent>
+                    <w:p>
+                      <w:r>
+                        <w:t xml:space="preserve">&lt;Raspberry pi </w:t>
+                      </w:r>
+                      <w:proofErr w:type="spellStart"/>
+                      <w:r>
+                        <w:t>ip</w:t>
+                      </w:r>
+                      <w:proofErr w:type="spellEnd"/>
+                      <w:r>
+                        <w:t xml:space="preserve"> address&gt;:1880</w:t>
+                      </w:r>
+                    </w:p>
+                  </w:txbxContent>
+                </v:textbox>
+                <w10:anchorlock/>
+              </v:shape>
+            </w:pict>
+          </mc:Fallback>
+        </mc:AlternateContent>
+      </w:r>
+    </w:p>
+    <w:p>
+      <w:r>
+        <w:t>Editor &amp; Admin API security</w:t>
+      </w:r>
+    </w:p>
+    <w:p>
+      <w:r>
+        <w:t>The Editor and Admin API supports two types of authentication:</w:t>
+      </w:r>
+    </w:p>
+    <w:p/>
+    <w:p>
+      <w:r>
+        <w:t xml:space="preserve">username/password </w:t>
+      </w:r>
+      <w:proofErr w:type="gramStart"/>
+      <w:r>
+        <w:t>credential based</w:t>
+      </w:r>
+      <w:proofErr w:type="gramEnd"/>
+      <w:r>
+        <w:t xml:space="preserve"> authentication</w:t>
+      </w:r>
+    </w:p>
+    <w:p>
+      <w:r>
+        <w:t>since Node-RED 0.17: authentication against any OAuth/OpenID provider such as Twitter or GitHub</w:t>
+      </w:r>
+    </w:p>
+    <w:p>
+      <w:r>
+        <w:t>Username/</w:t>
+      </w:r>
+      <w:proofErr w:type="gramStart"/>
+      <w:r>
+        <w:t>password based</w:t>
+      </w:r>
+      <w:proofErr w:type="gramEnd"/>
+      <w:r>
+        <w:t xml:space="preserve"> authentication</w:t>
+      </w:r>
+    </w:p>
+    <w:p>
+      <w:r>
+        <w:t>To enable user authentication on the Editor and Admin API, add the following to your settings.js file:</w:t>
+      </w:r>
+      <w:r>
+        <w:t xml:space="preserve"> (cd $HOME/pi</w:t>
+      </w:r>
+      <w:proofErr w:type="gramStart"/>
+      <w:r>
+        <w:t>/.node</w:t>
+      </w:r>
+      <w:proofErr w:type="gramEnd"/>
+      <w:r>
+        <w:t>-red)</w:t>
+      </w:r>
+    </w:p>
+    <w:p>
+      <w:r>
+        <w:rPr>
+          <w:noProof/>
+        </w:rPr>
+        <mc:AlternateContent>
+          <mc:Choice Requires="wps">
+            <w:drawing>
+              <wp:inline distT="0" distB="0" distL="0" distR="0" wp14:anchorId="7AC34878" wp14:editId="30C02825">
+                <wp:extent cx="5924550" cy="1404620"/>
+                <wp:effectExtent l="0" t="0" r="19050" b="20320"/>
+                <wp:docPr id="7" name="Text Box 2"/>
+                <wp:cNvGraphicFramePr>
+                  <a:graphicFrameLocks xmlns:a="http://schemas.openxmlformats.org/drawingml/2006/main"/>
+                </wp:cNvGraphicFramePr>
+                <a:graphic xmlns:a="http://schemas.openxmlformats.org/drawingml/2006/main">
+                  <a:graphicData uri="http://schemas.microsoft.com/office/word/2010/wordprocessingShape">
+                    <wps:wsp>
+                      <wps:cNvSpPr txBox="1">
+                        <a:spLocks noChangeArrowheads="1"/>
+                      </wps:cNvSpPr>
+                      <wps:spPr bwMode="auto">
+                        <a:xfrm>
+                          <a:off x="0" y="0"/>
+                          <a:ext cx="5924550" cy="1404620"/>
+                        </a:xfrm>
+                        <a:prstGeom prst="rect">
+                          <a:avLst/>
+                        </a:prstGeom>
+                        <a:solidFill>
+                          <a:srgbClr val="FFFFFF"/>
+                        </a:solidFill>
+                        <a:ln w="9525">
+                          <a:solidFill>
+                            <a:srgbClr val="000000"/>
+                          </a:solidFill>
+                          <a:miter lim="800000"/>
+                          <a:headEnd/>
+                          <a:tailEnd/>
+                        </a:ln>
+                      </wps:spPr>
+                      <wps:txbx>
+                        <w:txbxContent>
+                          <w:p>
+                            <w:proofErr w:type="spellStart"/>
+                            <w:r>
+                              <w:t>adminAuth</w:t>
+                            </w:r>
+                            <w:proofErr w:type="spellEnd"/>
+                            <w:r>
+                              <w:t>: {</w:t>
+                            </w:r>
+                          </w:p>
+                          <w:p>
+                            <w:r>
+                              <w:t xml:space="preserve">    type: "credentials",</w:t>
+                            </w:r>
+                          </w:p>
+                          <w:p>
+                            <w:r>
+                              <w:t xml:space="preserve">    users: [{</w:t>
+                            </w:r>
+                          </w:p>
+                          <w:p>
+                            <w:r>
+                              <w:t xml:space="preserve">        username: "admin",</w:t>
+                            </w:r>
+                          </w:p>
+                          <w:p>
+                            <w:r>
+                              <w:t xml:space="preserve">        password: "$2a$08$zZWtXTja0fB1pzD4sHCMyOCMYz2Z6dNbM6tl8sJogENOMcxWV9DN.",</w:t>
+                            </w:r>
+                          </w:p>
+                          <w:p>
+                            <w:r>
+                              <w:t xml:space="preserve">        permissions: "*"</w:t>
+                            </w:r>
+                          </w:p>
+                          <w:p>
+                            <w:r>
+                              <w:t xml:space="preserve">    }]</w:t>
+                            </w:r>
+                          </w:p>
+                          <w:p>
+                            <w:r>
+                              <w:t>}</w:t>
+                            </w:r>
+                          </w:p>
+                        </w:txbxContent>
+                      </wps:txbx>
+                      <wps:bodyPr rot="0" vert="horz" wrap="square" lIns="91440" tIns="45720" rIns="91440" bIns="45720" anchor="t" anchorCtr="0">
+                        <a:spAutoFit/>
+                      </wps:bodyPr>
+                    </wps:wsp>
+                  </a:graphicData>
+                </a:graphic>
+              </wp:inline>
+            </w:drawing>
+          </mc:Choice>
+          <mc:Fallback>
+            <w:pict>
+              <v:shape w14:anchorId="7AC34878" id="_x0000_s1031" type="#_x0000_t202" style="width:466.5pt;height:110.6pt;visibility:visible;mso-wrap-style:square;mso-left-percent:-10001;mso-top-percent:-10001;mso-position-horizontal:absolute;mso-position-horizontal-relative:char;mso-position-vertical:absolute;mso-position-vertical-relative:line;mso-left-percent:-10001;mso-top-percent:-10001;v-text-anchor:top" o:gfxdata="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">
+                <v:textbox style="mso-fit-shape-to-text:t">
+                  <w:txbxContent>
+                    <w:p>
+                      <w:proofErr w:type="spellStart"/>
+                      <w:r>
+                        <w:t>adminAuth</w:t>
+                      </w:r>
+                      <w:proofErr w:type="spellEnd"/>
+                      <w:r>
+                        <w:t>: {</w:t>
+                      </w:r>
+                    </w:p>
+                    <w:p>
+                      <w:r>
+                        <w:t xml:space="preserve">    type: "credentials",</w:t>
+                      </w:r>
+                    </w:p>
+                    <w:p>
+                      <w:r>
+                        <w:t xml:space="preserve">    users: [{</w:t>
+                      </w:r>
+                    </w:p>
+                    <w:p>
+                      <w:r>
+                        <w:t xml:space="preserve">        username: "admin",</w:t>
+                      </w:r>
+                    </w:p>
+                    <w:p>
+                      <w:r>
+                        <w:t xml:space="preserve">        password: "$2a$08$zZWtXTja0fB1pzD4sHCMyOCMYz2Z6dNbM6tl8sJogENOMcxWV9DN.",</w:t>
+                      </w:r>
+                    </w:p>
+                    <w:p>
+                      <w:r>
+                        <w:t xml:space="preserve">        permissions: "*"</w:t>
+                      </w:r>
+                    </w:p>
+                    <w:p>
+                      <w:r>
+                        <w:t xml:space="preserve">    }]</w:t>
+                      </w:r>
+                    </w:p>
+                    <w:p>
+                      <w:r>
+                        <w:t>}</w:t>
+                      </w:r>
+                    </w:p>
+                  </w:txbxContent>
+                </v:textbox>
+                <w10:anchorlock/>
+              </v:shape>
+            </w:pict>
+          </mc:Fallback>
+        </mc:AlternateContent>
+      </w:r>
+    </w:p>
+    <w:p>
+      <w:r>
+        <w:lastRenderedPageBreak/>
+        <w:t>Username: admin, Password: password</w:t>
+      </w:r>
+    </w:p>
+    <w:p>
+      <w:r>
+        <w:t>Generating the password hash</w:t>
+      </w:r>
+    </w:p>
+    <w:p>
+      <w:r>
+        <w:t>To generate a suitable password hash, you can use the node-red-admin command-line tool:</w:t>
+      </w:r>
+    </w:p>
+    <w:p>
       <w:bookmarkStart w:id="0" w:name="_GoBack"/>
+      <w:r>
+        <w:rPr>
+          <w:noProof/>
+        </w:rPr>
+        <mc:AlternateContent>
+          <mc:Choice Requires="wps">
+            <w:drawing>
+              <wp:inline distT="0" distB="0" distL="0" distR="0" wp14:anchorId="47BA5D8A" wp14:editId="53A36414">
+                <wp:extent cx="5924550" cy="1404620"/>
+                <wp:effectExtent l="0" t="0" r="19050" b="20320"/>
+                <wp:docPr id="8" name="Text Box 2"/>
+                <wp:cNvGraphicFramePr>
+                  <a:graphicFrameLocks xmlns:a="http://schemas.openxmlformats.org/drawingml/2006/main"/>
+                </wp:cNvGraphicFramePr>
+                <a:graphic xmlns:a="http://schemas.openxmlformats.org/drawingml/2006/main">
+                  <a:graphicData uri="http://schemas.microsoft.com/office/word/2010/wordprocessingShape">
+                    <wps:wsp>
+                      <wps:cNvSpPr txBox="1">
+                        <a:spLocks noChangeArrowheads="1"/>
+                      </wps:cNvSpPr>
+                      <wps:spPr bwMode="auto">
+                        <a:xfrm>
+                          <a:off x="0" y="0"/>
+                          <a:ext cx="5924550" cy="1404620"/>
+                        </a:xfrm>
+                        <a:prstGeom prst="rect">
+                          <a:avLst/>
+                        </a:prstGeom>
+                        <a:solidFill>
+                          <a:srgbClr val="FFFFFF"/>
+                        </a:solidFill>
+                        <a:ln w="9525">
+                          <a:solidFill>
+                            <a:srgbClr val="000000"/>
+                          </a:solidFill>
+                          <a:miter lim="800000"/>
+                          <a:headEnd/>
+                          <a:tailEnd/>
+                        </a:ln>
+                      </wps:spPr>
+                      <wps:txbx>
+                        <w:txbxContent>
+                          <w:p>
+                            <w:r>
+                              <w:t>node-red-admin hash-pw</w:t>
+                            </w:r>
+                          </w:p>
+                        </w:txbxContent>
+                      </wps:txbx>
+                      <wps:bodyPr rot="0" vert="horz" wrap="square" lIns="91440" tIns="45720" rIns="91440" bIns="45720" anchor="t" anchorCtr="0">
+                        <a:spAutoFit/>
+                      </wps:bodyPr>
+                    </wps:wsp>
+                  </a:graphicData>
+                </a:graphic>
+              </wp:inline>
+            </w:drawing>
+          </mc:Choice>
+          <mc:Fallback>
+            <w:pict>
+              <v:shape w14:anchorId="47BA5D8A" id="_x0000_s1032" type="#_x0000_t202" style="width:466.5pt;height:110.6pt;visibility:visible;mso-wrap-style:square;mso-left-percent:-10001;mso-top-percent:-10001;mso-position-horizontal:absolute;mso-position-horizontal-relative:char;mso-position-vertical:absolute;mso-position-vertical-relative:line;mso-left-percent:-10001;mso-top-percent:-10001;v-text-anchor:top" o:gfxdata="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">
+                <v:textbox style="mso-fit-shape-to-text:t">
+                  <w:txbxContent>
+                    <w:p>
+                      <w:r>
+                        <w:t>node-red-admin hash-pw</w:t>
+                      </w:r>
+                    </w:p>
+                  </w:txbxContent>
+                </v:textbox>
+                <w10:anchorlock/>
+              </v:shape>
+            </w:pict>
+          </mc:Fallback>
+        </mc:AlternateContent>
+      </w:r>
       <w:bookmarkEnd w:id="0"/>
-      <w:r>
-        <w:t>, raspberry.</w:t>
-      </w:r>
-    </w:p>
-    <w:p/>
-    <w:p/>
+    </w:p>
     <w:sectPr>
       <w:pgSz w:w="12240" w:h="15840"/>
       <w:pgMar w:top="1440" w:right="1440" w:bottom="1440" w:left="1440" w:header="720" w:footer="720" w:gutter="0"/>

</xml_diff>

<commit_message>
Link to spread sheet
</commit_message>
<xml_diff>
--- a/sdk manual/WPM SDK manual.docx
+++ b/sdk manual/WPM SDK manual.docx
@@ -1424,7 +1424,6 @@
       </w:r>
     </w:p>
     <w:p>
-      <w:bookmarkStart w:id="0" w:name="_GoBack"/>
       <w:r>
         <w:rPr>
           <w:noProof/>
@@ -1501,6 +1500,130 @@
           </mc:Fallback>
         </mc:AlternateContent>
       </w:r>
+    </w:p>
+    <w:p>
+      <w:r>
+        <w:t>Setup node-red to auto start on boot:</w:t>
+      </w:r>
+    </w:p>
+    <w:p>
+      <w:r>
+        <w:rPr>
+          <w:noProof/>
+        </w:rPr>
+        <mc:AlternateContent>
+          <mc:Choice Requires="wps">
+            <w:drawing>
+              <wp:inline distT="0" distB="0" distL="0" distR="0" wp14:anchorId="5D5FC1B9" wp14:editId="3D97D044">
+                <wp:extent cx="5924550" cy="1404620"/>
+                <wp:effectExtent l="0" t="0" r="19050" b="20320"/>
+                <wp:docPr id="9" name="Text Box 2"/>
+                <wp:cNvGraphicFramePr>
+                  <a:graphicFrameLocks xmlns:a="http://schemas.openxmlformats.org/drawingml/2006/main"/>
+                </wp:cNvGraphicFramePr>
+                <a:graphic xmlns:a="http://schemas.openxmlformats.org/drawingml/2006/main">
+                  <a:graphicData uri="http://schemas.microsoft.com/office/word/2010/wordprocessingShape">
+                    <wps:wsp>
+                      <wps:cNvSpPr txBox="1">
+                        <a:spLocks noChangeArrowheads="1"/>
+                      </wps:cNvSpPr>
+                      <wps:spPr bwMode="auto">
+                        <a:xfrm>
+                          <a:off x="0" y="0"/>
+                          <a:ext cx="5924550" cy="1404620"/>
+                        </a:xfrm>
+                        <a:prstGeom prst="rect">
+                          <a:avLst/>
+                        </a:prstGeom>
+                        <a:solidFill>
+                          <a:srgbClr val="FFFFFF"/>
+                        </a:solidFill>
+                        <a:ln w="9525">
+                          <a:solidFill>
+                            <a:srgbClr val="000000"/>
+                          </a:solidFill>
+                          <a:miter lim="800000"/>
+                          <a:headEnd/>
+                          <a:tailEnd/>
+                        </a:ln>
+                      </wps:spPr>
+                      <wps:txbx>
+                        <w:txbxContent>
+                          <w:p>
+                            <w:proofErr w:type="spellStart"/>
+                            <w:r>
+                              <w:t>sudo</w:t>
+                            </w:r>
+                            <w:proofErr w:type="spellEnd"/>
+                            <w:r>
+                              <w:t xml:space="preserve"> </w:t>
+                            </w:r>
+                            <w:proofErr w:type="spellStart"/>
+                            <w:r>
+                              <w:t>systemctl</w:t>
+                            </w:r>
+                            <w:proofErr w:type="spellEnd"/>
+                            <w:r>
+                              <w:t xml:space="preserve"> enable </w:t>
+                            </w:r>
+                            <w:proofErr w:type="spellStart"/>
+                            <w:proofErr w:type="gramStart"/>
+                            <w:r>
+                              <w:t>nodered.service</w:t>
+                            </w:r>
+                            <w:proofErr w:type="spellEnd"/>
+                            <w:proofErr w:type="gramEnd"/>
+                          </w:p>
+                        </w:txbxContent>
+                      </wps:txbx>
+                      <wps:bodyPr rot="0" vert="horz" wrap="square" lIns="91440" tIns="45720" rIns="91440" bIns="45720" anchor="t" anchorCtr="0">
+                        <a:spAutoFit/>
+                      </wps:bodyPr>
+                    </wps:wsp>
+                  </a:graphicData>
+                </a:graphic>
+              </wp:inline>
+            </w:drawing>
+          </mc:Choice>
+          <mc:Fallback>
+            <w:pict>
+              <v:shape w14:anchorId="5D5FC1B9" id="_x0000_s1033" type="#_x0000_t202" style="width:466.5pt;height:110.6pt;visibility:visible;mso-wrap-style:square;mso-left-percent:-10001;mso-top-percent:-10001;mso-position-horizontal:absolute;mso-position-horizontal-relative:char;mso-position-vertical:absolute;mso-position-vertical-relative:line;mso-left-percent:-10001;mso-top-percent:-10001;v-text-anchor:top" o:gfxdata="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">
+                <v:textbox style="mso-fit-shape-to-text:t">
+                  <w:txbxContent>
+                    <w:p>
+                      <w:proofErr w:type="spellStart"/>
+                      <w:r>
+                        <w:t>sudo</w:t>
+                      </w:r>
+                      <w:proofErr w:type="spellEnd"/>
+                      <w:r>
+                        <w:t xml:space="preserve"> </w:t>
+                      </w:r>
+                      <w:proofErr w:type="spellStart"/>
+                      <w:r>
+                        <w:t>systemctl</w:t>
+                      </w:r>
+                      <w:proofErr w:type="spellEnd"/>
+                      <w:r>
+                        <w:t xml:space="preserve"> enable </w:t>
+                      </w:r>
+                      <w:proofErr w:type="spellStart"/>
+                      <w:proofErr w:type="gramStart"/>
+                      <w:r>
+                        <w:t>nodered.service</w:t>
+                      </w:r>
+                      <w:proofErr w:type="spellEnd"/>
+                      <w:proofErr w:type="gramEnd"/>
+                    </w:p>
+                  </w:txbxContent>
+                </v:textbox>
+                <w10:anchorlock/>
+              </v:shape>
+            </w:pict>
+          </mc:Fallback>
+        </mc:AlternateContent>
+      </w:r>
+      <w:bookmarkStart w:id="0" w:name="_GoBack"/>
       <w:bookmarkEnd w:id="0"/>
     </w:p>
     <w:sectPr>

</xml_diff>

<commit_message>
Add Windows Form Applications
</commit_message>
<xml_diff>
--- a/sdk manual/WPM SDK manual.docx
+++ b/sdk manual/WPM SDK manual.docx
@@ -1623,6 +1623,84 @@
           </mc:Fallback>
         </mc:AlternateContent>
       </w:r>
+    </w:p>
+    <w:p/>
+    <w:p>
+      <w:pPr>
+        <w:pStyle w:val="Heading2"/>
+      </w:pPr>
+      <w:r>
+        <w:t>Install additional palette</w:t>
+      </w:r>
+    </w:p>
+    <w:p>
+      <w:pPr>
+        <w:pStyle w:val="ListParagraph"/>
+        <w:numPr>
+          <w:ilvl w:val="0"/>
+          <w:numId w:val="4"/>
+        </w:numPr>
+      </w:pPr>
+      <w:r>
+        <w:t>node-red-dashboard</w:t>
+      </w:r>
+    </w:p>
+    <w:p>
+      <w:pPr>
+        <w:pStyle w:val="ListParagraph"/>
+        <w:numPr>
+          <w:ilvl w:val="0"/>
+          <w:numId w:val="4"/>
+        </w:numPr>
+      </w:pPr>
+      <w:r>
+        <w:t>node-red-</w:t>
+      </w:r>
+      <w:proofErr w:type="spellStart"/>
+      <w:r>
+        <w:t>contrib</w:t>
+      </w:r>
+      <w:proofErr w:type="spellEnd"/>
+      <w:r>
+        <w:t>-</w:t>
+      </w:r>
+      <w:proofErr w:type="spellStart"/>
+      <w:r>
+        <w:t>netpie</w:t>
+      </w:r>
+      <w:proofErr w:type="spellEnd"/>
+    </w:p>
+    <w:p>
+      <w:pPr>
+        <w:pStyle w:val="ListParagraph"/>
+        <w:numPr>
+          <w:ilvl w:val="0"/>
+          <w:numId w:val="4"/>
+        </w:numPr>
+      </w:pPr>
+      <w:r>
+        <w:t>node-red-</w:t>
+      </w:r>
+      <w:proofErr w:type="spellStart"/>
+      <w:r>
+        <w:t>contrib</w:t>
+      </w:r>
+      <w:proofErr w:type="spellEnd"/>
+      <w:r>
+        <w:t>-firebase</w:t>
+      </w:r>
+    </w:p>
+    <w:p>
+      <w:pPr>
+        <w:pStyle w:val="ListParagraph"/>
+        <w:numPr>
+          <w:ilvl w:val="0"/>
+          <w:numId w:val="4"/>
+        </w:numPr>
+      </w:pPr>
+      <w:r>
+        <w:t>node-red-contrib-aggregator</w:t>
+      </w:r>
       <w:bookmarkStart w:id="0" w:name="_GoBack"/>
       <w:bookmarkEnd w:id="0"/>
     </w:p>
@@ -1929,6 +2007,95 @@
       </w:pPr>
     </w:lvl>
   </w:abstractNum>
+  <w:abstractNum w:abstractNumId="3" w15:restartNumberingAfterBreak="0">
+    <w:nsid w:val="762B0FA1"/>
+    <w:multiLevelType w:val="hybridMultilevel"/>
+    <w:tmpl w:val="D644687A"/>
+    <w:lvl w:ilvl="0" w:tplc="0409000F">
+      <w:start w:val="1"/>
+      <w:numFmt w:val="decimal"/>
+      <w:lvlText w:val="%1."/>
+      <w:lvlJc w:val="left"/>
+      <w:pPr>
+        <w:ind w:left="720" w:hanging="360"/>
+      </w:pPr>
+      <w:rPr>
+        <w:rFonts w:hint="default"/>
+      </w:rPr>
+    </w:lvl>
+    <w:lvl w:ilvl="1" w:tplc="04090019" w:tentative="1">
+      <w:start w:val="1"/>
+      <w:numFmt w:val="lowerLetter"/>
+      <w:lvlText w:val="%2."/>
+      <w:lvlJc w:val="left"/>
+      <w:pPr>
+        <w:ind w:left="1440" w:hanging="360"/>
+      </w:pPr>
+    </w:lvl>
+    <w:lvl w:ilvl="2" w:tplc="0409001B" w:tentative="1">
+      <w:start w:val="1"/>
+      <w:numFmt w:val="lowerRoman"/>
+      <w:lvlText w:val="%3."/>
+      <w:lvlJc w:val="right"/>
+      <w:pPr>
+        <w:ind w:left="2160" w:hanging="180"/>
+      </w:pPr>
+    </w:lvl>
+    <w:lvl w:ilvl="3" w:tplc="0409000F" w:tentative="1">
+      <w:start w:val="1"/>
+      <w:numFmt w:val="decimal"/>
+      <w:lvlText w:val="%4."/>
+      <w:lvlJc w:val="left"/>
+      <w:pPr>
+        <w:ind w:left="2880" w:hanging="360"/>
+      </w:pPr>
+    </w:lvl>
+    <w:lvl w:ilvl="4" w:tplc="04090019" w:tentative="1">
+      <w:start w:val="1"/>
+      <w:numFmt w:val="lowerLetter"/>
+      <w:lvlText w:val="%5."/>
+      <w:lvlJc w:val="left"/>
+      <w:pPr>
+        <w:ind w:left="3600" w:hanging="360"/>
+      </w:pPr>
+    </w:lvl>
+    <w:lvl w:ilvl="5" w:tplc="0409001B" w:tentative="1">
+      <w:start w:val="1"/>
+      <w:numFmt w:val="lowerRoman"/>
+      <w:lvlText w:val="%6."/>
+      <w:lvlJc w:val="right"/>
+      <w:pPr>
+        <w:ind w:left="4320" w:hanging="180"/>
+      </w:pPr>
+    </w:lvl>
+    <w:lvl w:ilvl="6" w:tplc="0409000F" w:tentative="1">
+      <w:start w:val="1"/>
+      <w:numFmt w:val="decimal"/>
+      <w:lvlText w:val="%7."/>
+      <w:lvlJc w:val="left"/>
+      <w:pPr>
+        <w:ind w:left="5040" w:hanging="360"/>
+      </w:pPr>
+    </w:lvl>
+    <w:lvl w:ilvl="7" w:tplc="04090019" w:tentative="1">
+      <w:start w:val="1"/>
+      <w:numFmt w:val="lowerLetter"/>
+      <w:lvlText w:val="%8."/>
+      <w:lvlJc w:val="left"/>
+      <w:pPr>
+        <w:ind w:left="5760" w:hanging="360"/>
+      </w:pPr>
+    </w:lvl>
+    <w:lvl w:ilvl="8" w:tplc="0409001B" w:tentative="1">
+      <w:start w:val="1"/>
+      <w:numFmt w:val="lowerRoman"/>
+      <w:lvlText w:val="%9."/>
+      <w:lvlJc w:val="right"/>
+      <w:pPr>
+        <w:ind w:left="6480" w:hanging="180"/>
+      </w:pPr>
+    </w:lvl>
+  </w:abstractNum>
   <w:num w:numId="1">
     <w:abstractNumId w:val="0"/>
   </w:num>
@@ -1937,6 +2104,9 @@
   </w:num>
   <w:num w:numId="3">
     <w:abstractNumId w:val="1"/>
+  </w:num>
+  <w:num w:numId="4">
+    <w:abstractNumId w:val="3"/>
   </w:num>
 </w:numbering>
 </file>

</xml_diff>